<commit_message>
3 Gueule de loup
</commit_message>
<xml_diff>
--- a/FR - Frame & Body/FR_A0100 (Frame)/Production/Répartition tâches gueules de loup.docx
+++ b/FR - Frame & Body/FR_A0100 (Frame)/Production/Répartition tâches gueules de loup.docx
@@ -578,6 +578,9 @@
       <w:r>
         <w:t>Shape_770</w:t>
       </w:r>
+      <w:r>
+        <w:t xml:space="preserve"> ok relimité par rapport à 739-755 dans nœud étoile / relimité 761-762 autre côté</w:t>
+      </w:r>
     </w:p>
     <w:p>
       <w:pPr>
@@ -619,17 +622,12 @@
       </w:r>
     </w:p>
     <w:p>
-      <w:pPr>
-        <w:rPr>
-          <w:lang w:val="en-US"/>
-        </w:rPr>
-      </w:pPr>
-      <w:r>
-        <w:rPr>
-          <w:lang w:val="en-US"/>
-        </w:rPr>
+      <w:r>
         <w:t>Shape_776</w:t>
       </w:r>
+      <w:r>
+        <w:t xml:space="preserve"> ok relimité par rapport 716+sa symétrie</w:t>
+      </w:r>
     </w:p>
     <w:p>
       <w:pPr>
@@ -656,6 +654,12 @@
         </w:rPr>
         <w:t>Shape_780</w:t>
       </w:r>
+      <w:r>
+        <w:rPr>
+          <w:lang w:val="en-US"/>
+        </w:rPr>
+        <w:t xml:space="preserve"> </w:t>
+      </w:r>
     </w:p>
     <w:p>
       <w:pPr>
@@ -669,75 +673,100 @@
         </w:rPr>
         <w:t>Shape_781</w:t>
       </w:r>
-    </w:p>
-    <w:p>
-      <w:pPr>
-        <w:rPr>
-          <w:lang w:val="en-US"/>
-        </w:rPr>
-      </w:pPr>
-      <w:r>
-        <w:rPr>
-          <w:lang w:val="en-US"/>
-        </w:rPr>
-        <w:t>Shape_783</w:t>
-      </w:r>
-    </w:p>
-    <w:p>
-      <w:pPr>
-        <w:rPr>
-          <w:lang w:val="en-US"/>
-        </w:rPr>
-      </w:pPr>
-      <w:r>
-        <w:rPr>
-          <w:lang w:val="en-US"/>
-        </w:rPr>
-        <w:t>Shape_784</w:t>
-      </w:r>
-      <w:r>
-        <w:rPr>
-          <w:lang w:val="en-US"/>
-        </w:rPr>
-        <w:t xml:space="preserve"> ok</w:t>
-      </w:r>
-    </w:p>
-    <w:p>
-      <w:pPr>
-        <w:rPr>
-          <w:lang w:val="en-US"/>
-        </w:rPr>
-      </w:pPr>
-      <w:r>
-        <w:rPr>
-          <w:lang w:val="en-US"/>
-        </w:rPr>
-        <w:t>Shape_785</w:t>
-      </w:r>
-      <w:r>
-        <w:rPr>
-          <w:lang w:val="en-US"/>
-        </w:rPr>
-        <w:t xml:space="preserve"> ok</w:t>
-      </w:r>
-    </w:p>
-    <w:p>
-      <w:pPr>
-        <w:rPr>
-          <w:lang w:val="en-US"/>
-        </w:rPr>
-      </w:pPr>
+      <w:r>
+        <w:rPr>
+          <w:lang w:val="en-US"/>
+        </w:rPr>
+        <w:t xml:space="preserve"> </w:t>
+      </w:r>
+      <w:r>
+        <w:rPr>
+          <w:lang w:val="en-US"/>
+        </w:rPr>
+        <w:t xml:space="preserve">ok </w:t>
+      </w:r>
+      <w:proofErr w:type="spellStart"/>
+      <w:r>
+        <w:rPr>
+          <w:lang w:val="en-US"/>
+        </w:rPr>
+        <w:t>relimité</w:t>
+      </w:r>
+      <w:proofErr w:type="spellEnd"/>
+      <w:r>
+        <w:rPr>
+          <w:lang w:val="en-US"/>
+        </w:rPr>
+        <w:t xml:space="preserve"> 710/727 bulkhead – 721/725 front hoop</w:t>
+      </w:r>
       <w:bookmarkStart w:id="0" w:name="_GoBack"/>
       <w:bookmarkEnd w:id="0"/>
     </w:p>
     <w:p>
       <w:pPr>
         <w:rPr>
+          <w:lang w:val="en-US"/>
+        </w:rPr>
+      </w:pPr>
+      <w:r>
+        <w:rPr>
+          <w:lang w:val="en-US"/>
+        </w:rPr>
+        <w:t>Shape_783</w:t>
+      </w:r>
+    </w:p>
+    <w:p>
+      <w:pPr>
+        <w:rPr>
+          <w:lang w:val="en-US"/>
+        </w:rPr>
+      </w:pPr>
+      <w:r>
+        <w:rPr>
+          <w:lang w:val="en-US"/>
+        </w:rPr>
+        <w:t>Shape_784</w:t>
+      </w:r>
+      <w:r>
+        <w:rPr>
+          <w:lang w:val="en-US"/>
+        </w:rPr>
+        <w:t xml:space="preserve"> ok</w:t>
+      </w:r>
+    </w:p>
+    <w:p>
+      <w:pPr>
+        <w:rPr>
+          <w:lang w:val="en-US"/>
+        </w:rPr>
+      </w:pPr>
+      <w:r>
+        <w:rPr>
+          <w:lang w:val="en-US"/>
+        </w:rPr>
+        <w:t>Shape_785</w:t>
+      </w:r>
+      <w:r>
+        <w:rPr>
+          <w:lang w:val="en-US"/>
+        </w:rPr>
+        <w:t xml:space="preserve"> ok</w:t>
+      </w:r>
+    </w:p>
+    <w:p>
+      <w:pPr>
+        <w:rPr>
+          <w:lang w:val="en-US"/>
+        </w:rPr>
+      </w:pPr>
+    </w:p>
+    <w:p>
+      <w:pPr>
+        <w:rPr>
           <w:u w:val="single"/>
           <w:lang w:val="en-US"/>
         </w:rPr>
       </w:pPr>
-      <w:proofErr w:type="spellStart"/>
       <w:proofErr w:type="gramStart"/>
       <w:r>
         <w:rPr>
@@ -751,15 +780,7 @@
           <w:u w:val="single"/>
           <w:lang w:val="en-US"/>
         </w:rPr>
-        <w:t>lixthe</w:t>
-      </w:r>
-      <w:proofErr w:type="spellEnd"/>
-      <w:r>
-        <w:rPr>
-          <w:u w:val="single"/>
-          <w:lang w:val="en-US"/>
-        </w:rPr>
-        <w:t xml:space="preserve"> :</w:t>
+        <w:t>lixthe :</w:t>
       </w:r>
       <w:proofErr w:type="gramEnd"/>
     </w:p>

</xml_diff>